<commit_message>
Modificadas urls acceso a aws
</commit_message>
<xml_diff>
--- a/documentacion/Proyecto Final de Grado.docx
+++ b/documentacion/Proyecto Final de Grado.docx
@@ -1,6 +1,6 @@
 
 <file path=word/document.xml><?xml version="1.0" encoding="utf-8"?>
-<w:document xmlns:wpc="http://schemas.microsoft.com/office/word/2010/wordprocessingCanvas" xmlns:cx="http://schemas.microsoft.com/office/drawing/2014/chartex" xmlns:cx1="http://schemas.microsoft.com/office/drawing/2015/9/8/chartex" xmlns:cx2="http://schemas.microsoft.com/office/drawing/2015/10/21/chartex" xmlns:cx3="http://schemas.microsoft.com/office/drawing/2016/5/9/chartex" xmlns:cx4="http://schemas.microsoft.com/office/drawing/2016/5/10/chartex" xmlns:cx5="http://schemas.microsoft.com/office/drawing/2016/5/11/chartex" xmlns:cx6="http://schemas.microsoft.com/office/drawing/2016/5/12/chartex" xmlns:cx7="http://schemas.microsoft.com/office/drawing/2016/5/13/chartex" xmlns:cx8="http://schemas.microsoft.com/office/drawing/2016/5/14/chartex" xmlns:mc="http://schemas.openxmlformats.org/markup-compatibility/2006" xmlns:aink="http://schemas.microsoft.com/office/drawing/2016/ink" xmlns:am3d="http://schemas.microsoft.com/office/drawing/2017/model3d" xmlns:o="urn:schemas-microsoft-com:office:office" xmlns:r="http://schemas.openxmlformats.org/officeDocument/2006/relationships" xmlns:m="http://schemas.openxmlformats.org/officeDocument/2006/math" xmlns:v="urn:schemas-microsoft-com:vml" xmlns:wp14="http://schemas.microsoft.com/office/word/2010/wordprocessingDrawing" xmlns:wp="http://schemas.openxmlformats.org/drawingml/2006/wordprocessingDrawing" xmlns:w10="urn:schemas-microsoft-com:office:word" xmlns:w="http://schemas.openxmlformats.org/wordprocessingml/2006/main" xmlns:w14="http://schemas.microsoft.com/office/word/2010/wordml" xmlns:w15="http://schemas.microsoft.com/office/word/2012/wordml" xmlns:w16cex="http://schemas.microsoft.com/office/word/2018/wordml/cex" xmlns:w16cid="http://schemas.microsoft.com/office/word/2016/wordml/cid" xmlns:w16="http://schemas.microsoft.com/office/word/2018/wordml" xmlns:w16sdtdh="http://schemas.microsoft.com/office/word/2020/wordml/sdtdatahash" xmlns:w16se="http://schemas.microsoft.com/office/word/2015/wordml/symex" xmlns:wpg="http://schemas.microsoft.com/office/word/2010/wordprocessingGroup" xmlns:wpi="http://schemas.microsoft.com/office/word/2010/wordprocessingInk" xmlns:wne="http://schemas.microsoft.com/office/word/2006/wordml" xmlns:wps="http://schemas.microsoft.com/office/word/2010/wordprocessingShape" mc:Ignorable="w14 w15 w16se w16cid w16 w16cex w16sdtdh wp14">
+<w:document xmlns:wpc="http://schemas.microsoft.com/office/word/2010/wordprocessingCanvas" xmlns:cx="http://schemas.microsoft.com/office/drawing/2014/chartex" xmlns:cx1="http://schemas.microsoft.com/office/drawing/2015/9/8/chartex" xmlns:cx2="http://schemas.microsoft.com/office/drawing/2015/10/21/chartex" xmlns:cx3="http://schemas.microsoft.com/office/drawing/2016/5/9/chartex" xmlns:cx4="http://schemas.microsoft.com/office/drawing/2016/5/10/chartex" xmlns:cx5="http://schemas.microsoft.com/office/drawing/2016/5/11/chartex" xmlns:cx6="http://schemas.microsoft.com/office/drawing/2016/5/12/chartex" xmlns:cx7="http://schemas.microsoft.com/office/drawing/2016/5/13/chartex" xmlns:cx8="http://schemas.microsoft.com/office/drawing/2016/5/14/chartex" xmlns:mc="http://schemas.openxmlformats.org/markup-compatibility/2006" xmlns:aink="http://schemas.microsoft.com/office/drawing/2016/ink" xmlns:am3d="http://schemas.microsoft.com/office/drawing/2017/model3d" xmlns:o="urn:schemas-microsoft-com:office:office" xmlns:oel="http://schemas.microsoft.com/office/2019/extlst" xmlns:r="http://schemas.openxmlformats.org/officeDocument/2006/relationships" xmlns:m="http://schemas.openxmlformats.org/officeDocument/2006/math" xmlns:v="urn:schemas-microsoft-com:vml" xmlns:wp14="http://schemas.microsoft.com/office/word/2010/wordprocessingDrawing" xmlns:wp="http://schemas.openxmlformats.org/drawingml/2006/wordprocessingDrawing" xmlns:w10="urn:schemas-microsoft-com:office:word" xmlns:w="http://schemas.openxmlformats.org/wordprocessingml/2006/main" xmlns:w14="http://schemas.microsoft.com/office/word/2010/wordml" xmlns:w15="http://schemas.microsoft.com/office/word/2012/wordml" xmlns:w16cex="http://schemas.microsoft.com/office/word/2018/wordml/cex" xmlns:w16cid="http://schemas.microsoft.com/office/word/2016/wordml/cid" xmlns:w16="http://schemas.microsoft.com/office/word/2018/wordml" xmlns:w16sdtdh="http://schemas.microsoft.com/office/word/2020/wordml/sdtdatahash" xmlns:w16se="http://schemas.microsoft.com/office/word/2015/wordml/symex" xmlns:wpg="http://schemas.microsoft.com/office/word/2010/wordprocessingGroup" xmlns:wpi="http://schemas.microsoft.com/office/word/2010/wordprocessingInk" xmlns:wne="http://schemas.microsoft.com/office/word/2006/wordml" xmlns:wps="http://schemas.microsoft.com/office/word/2010/wordprocessingShape" mc:Ignorable="w14 w15 w16se w16cid w16 w16cex w16sdtdh wp14">
   <w:body>
     <w:tbl>
       <w:tblPr>
@@ -716,6 +716,93 @@
         </w:rPr>
         <w:t>Publicidad y promoción de la aplicación</w:t>
       </w:r>
+    </w:p>
+    <w:p>
+      <w:pPr>
+        <w:pStyle w:val="Prrafodelista"/>
+        <w:numPr>
+          <w:ilvl w:val="0"/>
+          <w:numId w:val="1"/>
+        </w:numPr>
+        <w:spacing w:line="360" w:lineRule="auto"/>
+        <w:rPr>
+          <w:noProof/>
+        </w:rPr>
+      </w:pPr>
+      <w:r>
+        <w:rPr>
+          <w:noProof/>
+          <w:sz w:val="28"/>
+          <w:szCs w:val="28"/>
+        </w:rPr>
+        <w:t>Futuras mejoras</w:t>
+      </w:r>
+    </w:p>
+    <w:p>
+      <w:pPr>
+        <w:pStyle w:val="Prrafodelista"/>
+        <w:numPr>
+          <w:ilvl w:val="1"/>
+          <w:numId w:val="1"/>
+        </w:numPr>
+        <w:spacing w:line="276" w:lineRule="auto"/>
+        <w:rPr>
+          <w:noProof/>
+        </w:rPr>
+      </w:pPr>
+      <w:r>
+        <w:rPr>
+          <w:noProof/>
+        </w:rPr>
+        <w:t>API</w:t>
+      </w:r>
+    </w:p>
+    <w:p>
+      <w:pPr>
+        <w:pStyle w:val="Prrafodelista"/>
+        <w:numPr>
+          <w:ilvl w:val="1"/>
+          <w:numId w:val="1"/>
+        </w:numPr>
+        <w:spacing w:line="276" w:lineRule="auto"/>
+        <w:rPr>
+          <w:noProof/>
+        </w:rPr>
+      </w:pPr>
+      <w:r>
+        <w:rPr>
+          <w:noProof/>
+        </w:rPr>
+        <w:t>App Móvil</w:t>
+      </w:r>
+    </w:p>
+    <w:p>
+      <w:pPr>
+        <w:pStyle w:val="Prrafodelista"/>
+        <w:numPr>
+          <w:ilvl w:val="1"/>
+          <w:numId w:val="1"/>
+        </w:numPr>
+        <w:spacing w:line="276" w:lineRule="auto"/>
+        <w:rPr>
+          <w:noProof/>
+        </w:rPr>
+      </w:pPr>
+      <w:r>
+        <w:rPr>
+          <w:noProof/>
+        </w:rPr>
+        <w:t>Dashboard</w:t>
+      </w:r>
+    </w:p>
+    <w:p>
+      <w:pPr>
+        <w:pStyle w:val="Prrafodelista"/>
+        <w:spacing w:line="360" w:lineRule="auto"/>
+        <w:rPr>
+          <w:noProof/>
+        </w:rPr>
+      </w:pPr>
       <w:r>
         <w:rPr>
           <w:noProof/>
@@ -1426,6 +1513,56 @@
     </w:p>
     <w:p>
       <w:pPr>
+        <w:spacing w:line="276" w:lineRule="auto"/>
+        <w:ind w:left="567" w:right="452" w:firstLine="153"/>
+        <w:jc w:val="center"/>
+        <w:rPr>
+          <w:szCs w:val="22"/>
+        </w:rPr>
+      </w:pPr>
+      <w:r>
+        <w:rPr>
+          <w:szCs w:val="22"/>
+        </w:rPr>
+        <w:drawing>
+          <wp:inline distT="0" distB="0" distL="0" distR="0" wp14:anchorId="36510CC5" wp14:editId="0C7166B3">
+            <wp:extent cx="1322172" cy="1544955"/>
+            <wp:effectExtent l="0" t="0" r="0" b="0"/>
+            <wp:docPr id="13" name="Imagen 13"/>
+            <wp:cNvGraphicFramePr>
+              <a:graphicFrameLocks xmlns:a="http://schemas.openxmlformats.org/drawingml/2006/main" noChangeAspect="1"/>
+            </wp:cNvGraphicFramePr>
+            <a:graphic xmlns:a="http://schemas.openxmlformats.org/drawingml/2006/main">
+              <a:graphicData uri="http://schemas.openxmlformats.org/drawingml/2006/picture">
+                <pic:pic xmlns:pic="http://schemas.openxmlformats.org/drawingml/2006/picture">
+                  <pic:nvPicPr>
+                    <pic:cNvPr id="1" name=""/>
+                    <pic:cNvPicPr/>
+                  </pic:nvPicPr>
+                  <pic:blipFill>
+                    <a:blip r:embed="rId15"/>
+                    <a:stretch>
+                      <a:fillRect/>
+                    </a:stretch>
+                  </pic:blipFill>
+                  <pic:spPr>
+                    <a:xfrm>
+                      <a:off x="0" y="0"/>
+                      <a:ext cx="1329170" cy="1553132"/>
+                    </a:xfrm>
+                    <a:prstGeom prst="rect">
+                      <a:avLst/>
+                    </a:prstGeom>
+                  </pic:spPr>
+                </pic:pic>
+              </a:graphicData>
+            </a:graphic>
+          </wp:inline>
+        </w:drawing>
+      </w:r>
+    </w:p>
+    <w:p>
+      <w:pPr>
         <w:ind w:left="567" w:right="452"/>
       </w:pPr>
       <w:r>
@@ -1502,7 +1639,7 @@
                     </pic:cNvPicPr>
                   </pic:nvPicPr>
                   <pic:blipFill>
-                    <a:blip r:embed="rId15">
+                    <a:blip r:embed="rId16">
                       <a:extLst>
                         <a:ext uri="{28A0092B-C50C-407E-A947-70E740481C1C}">
                           <a14:useLocalDpi xmlns:a14="http://schemas.microsoft.com/office/drawing/2010/main" val="0"/>
@@ -1555,7 +1692,7 @@
                     </pic:cNvPicPr>
                   </pic:nvPicPr>
                   <pic:blipFill>
-                    <a:blip r:embed="rId16">
+                    <a:blip r:embed="rId17">
                       <a:extLst>
                         <a:ext uri="{28A0092B-C50C-407E-A947-70E740481C1C}">
                           <a14:useLocalDpi xmlns:a14="http://schemas.microsoft.com/office/drawing/2010/main" val="0"/>
@@ -1598,6 +1735,7 @@
         <w:ind w:left="567" w:right="452"/>
       </w:pPr>
       <w:r>
+        <w:lastRenderedPageBreak/>
         <w:tab/>
         <w:t>Como podemos ver, la navegación consistirá en un menú en la zona inferior de la pantalla, a través del cual podremos acceder a las diferentes pantallas de la aplicación, como son los centros favoritos, el buscador, la pantalla de consulta de citas pendientes o nuestro perfil.</w:t>
       </w:r>
@@ -1625,7 +1763,6 @@
         <w:rPr>
           <w:noProof/>
         </w:rPr>
-        <w:lastRenderedPageBreak/>
         <w:drawing>
           <wp:inline distT="0" distB="0" distL="0" distR="0" wp14:anchorId="5959C320" wp14:editId="0761F61F">
             <wp:extent cx="1871963" cy="4052417"/>
@@ -1644,7 +1781,7 @@
                     </pic:cNvPicPr>
                   </pic:nvPicPr>
                   <pic:blipFill>
-                    <a:blip r:embed="rId17">
+                    <a:blip r:embed="rId18">
                       <a:extLst>
                         <a:ext uri="{28A0092B-C50C-407E-A947-70E740481C1C}">
                           <a14:useLocalDpi xmlns:a14="http://schemas.microsoft.com/office/drawing/2010/main" val="0"/>
@@ -1707,6 +1844,7 @@
         <w:rPr>
           <w:noProof/>
         </w:rPr>
+        <w:lastRenderedPageBreak/>
         <w:drawing>
           <wp:inline distT="0" distB="0" distL="0" distR="0" wp14:anchorId="03B78FE3" wp14:editId="5BA7DE28">
             <wp:extent cx="2075932" cy="4493969"/>
@@ -1725,7 +1863,7 @@
                     </pic:cNvPicPr>
                   </pic:nvPicPr>
                   <pic:blipFill>
-                    <a:blip r:embed="rId18">
+                    <a:blip r:embed="rId19">
                       <a:extLst>
                         <a:ext uri="{28A0092B-C50C-407E-A947-70E740481C1C}">
                           <a14:useLocalDpi xmlns:a14="http://schemas.microsoft.com/office/drawing/2010/main" val="0"/>
@@ -1778,7 +1916,7 @@
                     </pic:cNvPicPr>
                   </pic:nvPicPr>
                   <pic:blipFill>
-                    <a:blip r:embed="rId19">
+                    <a:blip r:embed="rId20">
                       <a:extLst>
                         <a:ext uri="{28A0092B-C50C-407E-A947-70E740481C1C}">
                           <a14:useLocalDpi xmlns:a14="http://schemas.microsoft.com/office/drawing/2010/main" val="0"/>
@@ -1821,7 +1959,6 @@
         <w:ind w:left="567" w:right="452"/>
       </w:pPr>
       <w:r>
-        <w:lastRenderedPageBreak/>
         <w:tab/>
         <w:t>Una vez finalicemos nuestra reserva,</w:t>
       </w:r>
@@ -1856,7 +1993,7 @@
                     </pic:cNvPicPr>
                   </pic:nvPicPr>
                   <pic:blipFill>
-                    <a:blip r:embed="rId20">
+                    <a:blip r:embed="rId21">
                       <a:extLst>
                         <a:ext uri="{28A0092B-C50C-407E-A947-70E740481C1C}">
                           <a14:useLocalDpi xmlns:a14="http://schemas.microsoft.com/office/drawing/2010/main" val="0"/>
@@ -1900,6 +2037,7 @@
         <w:jc w:val="left"/>
       </w:pPr>
       <w:r>
+        <w:lastRenderedPageBreak/>
         <w:tab/>
         <w:t>Además, una vez haya pasado nuestra hora de la reserva, se nos ofrecerá la posibilidad de realizar un comentario en el perfil del local que hayamos visitado, pudiendo incluir una imagen o vídeo del resultado y una valoración general de nuestra experiencia.</w:t>
       </w:r>
@@ -1937,7 +2075,7 @@
                     </pic:cNvPicPr>
                   </pic:nvPicPr>
                   <pic:blipFill>
-                    <a:blip r:embed="rId21">
+                    <a:blip r:embed="rId22">
                       <a:extLst>
                         <a:ext uri="{28A0092B-C50C-407E-A947-70E740481C1C}">
                           <a14:useLocalDpi xmlns:a14="http://schemas.microsoft.com/office/drawing/2010/main" val="0"/>
@@ -2158,6 +2296,7 @@
         <w:rPr>
           <w:noProof/>
         </w:rPr>
+        <w:lastRenderedPageBreak/>
         <w:t>Competencia</w:t>
       </w:r>
     </w:p>
@@ -2800,14 +2939,7 @@
               <w:rPr>
                 <w:szCs w:val="22"/>
               </w:rPr>
-              <w:t xml:space="preserve">Gran crecimiento en </w:t>
-            </w:r>
-            <w:r>
-              <w:rPr>
-                <w:szCs w:val="22"/>
-              </w:rPr>
-              <w:lastRenderedPageBreak/>
-              <w:t>el sexo masculino.</w:t>
+              <w:t>Gran crecimiento en el sexo masculino.</w:t>
             </w:r>
           </w:p>
           <w:p>
@@ -2853,7 +2985,6 @@
               <w:rPr>
                 <w:b/>
               </w:rPr>
-              <w:lastRenderedPageBreak/>
               <w:t>Amenazas</w:t>
             </w:r>
           </w:p>
@@ -2903,7 +3034,6 @@
               <w:rPr>
                 <w:szCs w:val="22"/>
               </w:rPr>
-              <w:lastRenderedPageBreak/>
               <w:t>Economía sumergida por parte de peluqueros particulares.</w:t>
             </w:r>
           </w:p>
@@ -3137,9 +3267,337 @@
         <w:t>Finalmente, se utilizarán anuncios de Facebook e Instagram para llegar a los clientes ideales de nuestra aplicación.</w:t>
       </w:r>
     </w:p>
+    <w:p>
+      <w:pPr>
+        <w:pStyle w:val="Prrafodelista"/>
+        <w:rPr>
+          <w:szCs w:val="22"/>
+        </w:rPr>
+      </w:pPr>
+    </w:p>
+    <w:p>
+      <w:pPr>
+        <w:jc w:val="left"/>
+        <w:rPr>
+          <w:szCs w:val="22"/>
+        </w:rPr>
+      </w:pPr>
+      <w:r>
+        <w:rPr>
+          <w:szCs w:val="22"/>
+        </w:rPr>
+        <w:br w:type="page"/>
+      </w:r>
+    </w:p>
+    <w:p>
+      <w:pPr>
+        <w:pStyle w:val="Ttulo3"/>
+      </w:pPr>
+      <w:r>
+        <w:lastRenderedPageBreak/>
+        <w:t>Futuras</w:t>
+      </w:r>
+      <w:r>
+        <w:t xml:space="preserve"> mejoras</w:t>
+      </w:r>
+    </w:p>
+    <w:p>
+      <w:pPr>
+        <w:spacing w:line="276" w:lineRule="auto"/>
+        <w:ind w:left="567" w:right="452" w:firstLine="153"/>
+        <w:rPr>
+          <w:szCs w:val="22"/>
+        </w:rPr>
+      </w:pPr>
+      <w:r>
+        <w:rPr>
+          <w:szCs w:val="22"/>
+        </w:rPr>
+        <w:t>MySalon es una aplicación móvil que pretende facilitar la búsqueda y gestión de citas en peluquerías, barberías y centros de estética a nivel nacional.</w:t>
+      </w:r>
+    </w:p>
+    <w:p>
+      <w:pPr>
+        <w:spacing w:line="276" w:lineRule="auto"/>
+        <w:ind w:left="567" w:right="452" w:firstLine="153"/>
+        <w:rPr>
+          <w:szCs w:val="22"/>
+        </w:rPr>
+      </w:pPr>
+    </w:p>
+    <w:p>
+      <w:pPr>
+        <w:spacing w:line="276" w:lineRule="auto"/>
+        <w:ind w:left="567" w:right="452" w:firstLine="153"/>
+        <w:rPr>
+          <w:szCs w:val="22"/>
+        </w:rPr>
+      </w:pPr>
+      <w:r>
+        <w:rPr>
+          <w:szCs w:val="22"/>
+        </w:rPr>
+        <w:t>Para llegar a este objetivo se han pensado realizar una serie de mejoras en el futuro, como pueden ser:</w:t>
+      </w:r>
+    </w:p>
+    <w:p>
+      <w:pPr>
+        <w:spacing w:line="276" w:lineRule="auto"/>
+        <w:ind w:left="567" w:right="452" w:firstLine="153"/>
+        <w:rPr>
+          <w:szCs w:val="22"/>
+        </w:rPr>
+      </w:pPr>
+    </w:p>
+    <w:p>
+      <w:pPr>
+        <w:pStyle w:val="Ttulo4"/>
+        <w:ind w:right="452" w:firstLine="153"/>
+        <w:rPr>
+          <w:noProof/>
+        </w:rPr>
+      </w:pPr>
+      <w:r>
+        <w:rPr>
+          <w:noProof/>
+        </w:rPr>
+        <w:t>API</w:t>
+      </w:r>
+    </w:p>
+    <w:p>
+      <w:pPr>
+        <w:pStyle w:val="Prrafodelista"/>
+        <w:numPr>
+          <w:ilvl w:val="1"/>
+          <w:numId w:val="6"/>
+        </w:numPr>
+        <w:spacing w:line="276" w:lineRule="auto"/>
+        <w:ind w:right="452"/>
+        <w:rPr>
+          <w:szCs w:val="22"/>
+        </w:rPr>
+      </w:pPr>
+      <w:r>
+        <w:rPr>
+          <w:szCs w:val="22"/>
+        </w:rPr>
+        <w:t>Creación de una clase ‘Servicios’, la cual se relacione con el negocio, permitiendo, a través de la duración del servicio que reserve el cliente, establecer de un modo más preciso el rango de horas de una cita</w:t>
+      </w:r>
+      <w:r>
+        <w:rPr>
+          <w:szCs w:val="22"/>
+        </w:rPr>
+        <w:t>.</w:t>
+      </w:r>
+    </w:p>
+    <w:p>
+      <w:pPr>
+        <w:pStyle w:val="Prrafodelista"/>
+        <w:spacing w:line="276" w:lineRule="auto"/>
+        <w:ind w:left="1440" w:right="452"/>
+        <w:rPr>
+          <w:szCs w:val="22"/>
+        </w:rPr>
+      </w:pPr>
+    </w:p>
+    <w:p>
+      <w:pPr>
+        <w:pStyle w:val="Ttulo4"/>
+        <w:ind w:right="452" w:firstLine="153"/>
+        <w:rPr>
+          <w:noProof/>
+        </w:rPr>
+      </w:pPr>
+      <w:r>
+        <w:rPr>
+          <w:noProof/>
+        </w:rPr>
+        <w:t>App Móvil</w:t>
+      </w:r>
+    </w:p>
+    <w:p>
+      <w:pPr>
+        <w:spacing w:line="276" w:lineRule="auto"/>
+        <w:ind w:left="567" w:right="452" w:firstLine="153"/>
+        <w:rPr>
+          <w:szCs w:val="22"/>
+        </w:rPr>
+      </w:pPr>
+    </w:p>
+    <w:p>
+      <w:pPr>
+        <w:pStyle w:val="Prrafodelista"/>
+        <w:numPr>
+          <w:ilvl w:val="1"/>
+          <w:numId w:val="6"/>
+        </w:numPr>
+        <w:spacing w:line="276" w:lineRule="auto"/>
+        <w:ind w:right="452"/>
+        <w:rPr>
+          <w:szCs w:val="22"/>
+        </w:rPr>
+      </w:pPr>
+      <w:r>
+        <w:rPr>
+          <w:szCs w:val="22"/>
+        </w:rPr>
+        <w:t>Implementación de un mapa de búsqueda, en el cual se localicen los negocios más cercanos a una ubicación dada.</w:t>
+      </w:r>
+    </w:p>
+    <w:p>
+      <w:pPr>
+        <w:pStyle w:val="Prrafodelista"/>
+        <w:numPr>
+          <w:ilvl w:val="1"/>
+          <w:numId w:val="6"/>
+        </w:numPr>
+        <w:spacing w:line="276" w:lineRule="auto"/>
+        <w:ind w:right="452"/>
+        <w:rPr>
+          <w:szCs w:val="22"/>
+        </w:rPr>
+      </w:pPr>
+      <w:r>
+        <w:rPr>
+          <w:szCs w:val="22"/>
+        </w:rPr>
+        <w:t>Implementación de otros filtros, como la búsqueda por valoraciones</w:t>
+      </w:r>
+      <w:r>
+        <w:rPr>
+          <w:szCs w:val="22"/>
+        </w:rPr>
+        <w:t>, tipo de negocio</w:t>
+      </w:r>
+      <w:r>
+        <w:rPr>
+          <w:szCs w:val="22"/>
+        </w:rPr>
+        <w:t xml:space="preserve"> o código postal.</w:t>
+      </w:r>
+    </w:p>
+    <w:p>
+      <w:pPr>
+        <w:pStyle w:val="Prrafodelista"/>
+        <w:numPr>
+          <w:ilvl w:val="1"/>
+          <w:numId w:val="6"/>
+        </w:numPr>
+        <w:spacing w:line="276" w:lineRule="auto"/>
+        <w:ind w:right="452"/>
+        <w:rPr>
+          <w:szCs w:val="22"/>
+        </w:rPr>
+      </w:pPr>
+      <w:r>
+        <w:rPr>
+          <w:szCs w:val="22"/>
+        </w:rPr>
+        <w:t>Visualización de un</w:t>
+      </w:r>
+      <w:r>
+        <w:rPr>
+          <w:szCs w:val="22"/>
+        </w:rPr>
+        <w:t>a lista con los comentarios realizados por el cliente.</w:t>
+      </w:r>
+    </w:p>
+    <w:p>
+      <w:pPr>
+        <w:pStyle w:val="Prrafodelista"/>
+        <w:numPr>
+          <w:ilvl w:val="1"/>
+          <w:numId w:val="6"/>
+        </w:numPr>
+        <w:spacing w:line="276" w:lineRule="auto"/>
+        <w:ind w:right="452"/>
+        <w:rPr>
+          <w:szCs w:val="22"/>
+        </w:rPr>
+      </w:pPr>
+      <w:r>
+        <w:rPr>
+          <w:szCs w:val="22"/>
+        </w:rPr>
+        <w:t>Modificación de los formularios para registrar una cita, mostrando tarjetas de diferentes estados según la hora esté disponible o no.</w:t>
+      </w:r>
+    </w:p>
+    <w:p>
+      <w:pPr>
+        <w:pStyle w:val="Prrafodelista"/>
+        <w:numPr>
+          <w:ilvl w:val="1"/>
+          <w:numId w:val="6"/>
+        </w:numPr>
+        <w:spacing w:line="276" w:lineRule="auto"/>
+        <w:ind w:right="452"/>
+        <w:rPr>
+          <w:szCs w:val="22"/>
+        </w:rPr>
+      </w:pPr>
+      <w:r>
+        <w:rPr>
+          <w:szCs w:val="22"/>
+        </w:rPr>
+        <w:t>Modificación del campo de valoración en el formulario de creación de comentarios, mostrando dicho campo como una serie de estrellas, las cuales el usuario seleccionará en función de la satisfacción del servicio.</w:t>
+      </w:r>
+    </w:p>
+    <w:p>
+      <w:pPr>
+        <w:spacing w:line="276" w:lineRule="auto"/>
+        <w:ind w:right="452"/>
+        <w:rPr>
+          <w:szCs w:val="22"/>
+        </w:rPr>
+      </w:pPr>
+    </w:p>
+    <w:p>
+      <w:pPr>
+        <w:pStyle w:val="Ttulo4"/>
+        <w:ind w:right="452" w:firstLine="153"/>
+        <w:rPr>
+          <w:noProof/>
+        </w:rPr>
+      </w:pPr>
+      <w:r>
+        <w:rPr>
+          <w:noProof/>
+        </w:rPr>
+        <w:t>Dashboard</w:t>
+      </w:r>
+    </w:p>
+    <w:p>
+      <w:pPr>
+        <w:pStyle w:val="Prrafodelista"/>
+        <w:numPr>
+          <w:ilvl w:val="1"/>
+          <w:numId w:val="6"/>
+        </w:numPr>
+        <w:spacing w:line="276" w:lineRule="auto"/>
+        <w:ind w:right="452"/>
+        <w:rPr>
+          <w:szCs w:val="22"/>
+        </w:rPr>
+      </w:pPr>
+      <w:r>
+        <w:rPr>
+          <w:szCs w:val="22"/>
+        </w:rPr>
+        <w:t>Creación de una nueva pantalla home para cuando el usuario logueado sea un propietario, donde se muestre una cuadrícula con los diferentes negocios que posee, pudiendo administrar las citas y comentarios existentes una vez entre en dicho negocio.</w:t>
+      </w:r>
+    </w:p>
+    <w:p>
+      <w:pPr>
+        <w:spacing w:line="276" w:lineRule="auto"/>
+        <w:ind w:left="567" w:right="452"/>
+        <w:rPr>
+          <w:szCs w:val="22"/>
+        </w:rPr>
+      </w:pPr>
+    </w:p>
     <w:sectPr>
-      <w:footerReference w:type="even" r:id="rId22"/>
-      <w:footerReference w:type="default" r:id="rId23"/>
+      <w:footerReference w:type="even" r:id="rId23"/>
+      <w:footerReference w:type="default" r:id="rId24"/>
       <w:pgSz w:w="11906" w:h="16838" w:code="9"/>
       <w:pgMar w:top="720" w:right="624" w:bottom="1077" w:left="624" w:header="709" w:footer="431" w:gutter="0"/>
       <w:cols w:space="708"/>
@@ -3151,7 +3609,7 @@
 </file>
 
 <file path=word/endnotes.xml><?xml version="1.0" encoding="utf-8"?>
-<w:endnotes xmlns:wpc="http://schemas.microsoft.com/office/word/2010/wordprocessingCanvas" xmlns:cx="http://schemas.microsoft.com/office/drawing/2014/chartex" xmlns:cx1="http://schemas.microsoft.com/office/drawing/2015/9/8/chartex" xmlns:cx2="http://schemas.microsoft.com/office/drawing/2015/10/21/chartex" xmlns:cx3="http://schemas.microsoft.com/office/drawing/2016/5/9/chartex" xmlns:cx4="http://schemas.microsoft.com/office/drawing/2016/5/10/chartex" xmlns:cx5="http://schemas.microsoft.com/office/drawing/2016/5/11/chartex" xmlns:cx6="http://schemas.microsoft.com/office/drawing/2016/5/12/chartex" xmlns:cx7="http://schemas.microsoft.com/office/drawing/2016/5/13/chartex" xmlns:cx8="http://schemas.microsoft.com/office/drawing/2016/5/14/chartex" xmlns:mc="http://schemas.openxmlformats.org/markup-compatibility/2006" xmlns:aink="http://schemas.microsoft.com/office/drawing/2016/ink" xmlns:am3d="http://schemas.microsoft.com/office/drawing/2017/model3d" xmlns:o="urn:schemas-microsoft-com:office:office" xmlns:r="http://schemas.openxmlformats.org/officeDocument/2006/relationships" xmlns:m="http://schemas.openxmlformats.org/officeDocument/2006/math" xmlns:v="urn:schemas-microsoft-com:vml" xmlns:wp14="http://schemas.microsoft.com/office/word/2010/wordprocessingDrawing" xmlns:wp="http://schemas.openxmlformats.org/drawingml/2006/wordprocessingDrawing" xmlns:w10="urn:schemas-microsoft-com:office:word" xmlns:w="http://schemas.openxmlformats.org/wordprocessingml/2006/main" xmlns:w14="http://schemas.microsoft.com/office/word/2010/wordml" xmlns:w15="http://schemas.microsoft.com/office/word/2012/wordml" xmlns:w16cex="http://schemas.microsoft.com/office/word/2018/wordml/cex" xmlns:w16cid="http://schemas.microsoft.com/office/word/2016/wordml/cid" xmlns:w16="http://schemas.microsoft.com/office/word/2018/wordml" xmlns:w16sdtdh="http://schemas.microsoft.com/office/word/2020/wordml/sdtdatahash" xmlns:w16se="http://schemas.microsoft.com/office/word/2015/wordml/symex" xmlns:wpg="http://schemas.microsoft.com/office/word/2010/wordprocessingGroup" xmlns:wpi="http://schemas.microsoft.com/office/word/2010/wordprocessingInk" xmlns:wne="http://schemas.microsoft.com/office/word/2006/wordml" xmlns:wps="http://schemas.microsoft.com/office/word/2010/wordprocessingShape" mc:Ignorable="w14 w15 w16se w16cid w16 w16cex w16sdtdh wp14">
+<w:endnotes xmlns:wpc="http://schemas.microsoft.com/office/word/2010/wordprocessingCanvas" xmlns:cx="http://schemas.microsoft.com/office/drawing/2014/chartex" xmlns:cx1="http://schemas.microsoft.com/office/drawing/2015/9/8/chartex" xmlns:cx2="http://schemas.microsoft.com/office/drawing/2015/10/21/chartex" xmlns:cx3="http://schemas.microsoft.com/office/drawing/2016/5/9/chartex" xmlns:cx4="http://schemas.microsoft.com/office/drawing/2016/5/10/chartex" xmlns:cx5="http://schemas.microsoft.com/office/drawing/2016/5/11/chartex" xmlns:cx6="http://schemas.microsoft.com/office/drawing/2016/5/12/chartex" xmlns:cx7="http://schemas.microsoft.com/office/drawing/2016/5/13/chartex" xmlns:cx8="http://schemas.microsoft.com/office/drawing/2016/5/14/chartex" xmlns:mc="http://schemas.openxmlformats.org/markup-compatibility/2006" xmlns:aink="http://schemas.microsoft.com/office/drawing/2016/ink" xmlns:am3d="http://schemas.microsoft.com/office/drawing/2017/model3d" xmlns:o="urn:schemas-microsoft-com:office:office" xmlns:oel="http://schemas.microsoft.com/office/2019/extlst" xmlns:r="http://schemas.openxmlformats.org/officeDocument/2006/relationships" xmlns:m="http://schemas.openxmlformats.org/officeDocument/2006/math" xmlns:v="urn:schemas-microsoft-com:vml" xmlns:wp14="http://schemas.microsoft.com/office/word/2010/wordprocessingDrawing" xmlns:wp="http://schemas.openxmlformats.org/drawingml/2006/wordprocessingDrawing" xmlns:w10="urn:schemas-microsoft-com:office:word" xmlns:w="http://schemas.openxmlformats.org/wordprocessingml/2006/main" xmlns:w14="http://schemas.microsoft.com/office/word/2010/wordml" xmlns:w15="http://schemas.microsoft.com/office/word/2012/wordml" xmlns:w16cex="http://schemas.microsoft.com/office/word/2018/wordml/cex" xmlns:w16cid="http://schemas.microsoft.com/office/word/2016/wordml/cid" xmlns:w16="http://schemas.microsoft.com/office/word/2018/wordml" xmlns:w16sdtdh="http://schemas.microsoft.com/office/word/2020/wordml/sdtdatahash" xmlns:w16se="http://schemas.microsoft.com/office/word/2015/wordml/symex" xmlns:wpg="http://schemas.microsoft.com/office/word/2010/wordprocessingGroup" xmlns:wpi="http://schemas.microsoft.com/office/word/2010/wordprocessingInk" xmlns:wne="http://schemas.microsoft.com/office/word/2006/wordml" xmlns:wps="http://schemas.microsoft.com/office/word/2010/wordprocessingShape" mc:Ignorable="w14 w15 w16se w16cid w16 w16cex w16sdtdh wp14">
   <w:endnote w:type="separator" w:id="-1">
     <w:p>
       <w:r>
@@ -3170,7 +3628,7 @@
 </file>
 
 <file path=word/footer1.xml><?xml version="1.0" encoding="utf-8"?>
-<w:ftr xmlns:wpc="http://schemas.microsoft.com/office/word/2010/wordprocessingCanvas" xmlns:cx="http://schemas.microsoft.com/office/drawing/2014/chartex" xmlns:cx1="http://schemas.microsoft.com/office/drawing/2015/9/8/chartex" xmlns:cx2="http://schemas.microsoft.com/office/drawing/2015/10/21/chartex" xmlns:cx3="http://schemas.microsoft.com/office/drawing/2016/5/9/chartex" xmlns:cx4="http://schemas.microsoft.com/office/drawing/2016/5/10/chartex" xmlns:cx5="http://schemas.microsoft.com/office/drawing/2016/5/11/chartex" xmlns:cx6="http://schemas.microsoft.com/office/drawing/2016/5/12/chartex" xmlns:cx7="http://schemas.microsoft.com/office/drawing/2016/5/13/chartex" xmlns:cx8="http://schemas.microsoft.com/office/drawing/2016/5/14/chartex" xmlns:mc="http://schemas.openxmlformats.org/markup-compatibility/2006" xmlns:aink="http://schemas.microsoft.com/office/drawing/2016/ink" xmlns:am3d="http://schemas.microsoft.com/office/drawing/2017/model3d" xmlns:o="urn:schemas-microsoft-com:office:office" xmlns:r="http://schemas.openxmlformats.org/officeDocument/2006/relationships" xmlns:m="http://schemas.openxmlformats.org/officeDocument/2006/math" xmlns:v="urn:schemas-microsoft-com:vml" xmlns:wp14="http://schemas.microsoft.com/office/word/2010/wordprocessingDrawing" xmlns:wp="http://schemas.openxmlformats.org/drawingml/2006/wordprocessingDrawing" xmlns:w10="urn:schemas-microsoft-com:office:word" xmlns:w="http://schemas.openxmlformats.org/wordprocessingml/2006/main" xmlns:w14="http://schemas.microsoft.com/office/word/2010/wordml" xmlns:w15="http://schemas.microsoft.com/office/word/2012/wordml" xmlns:w16cex="http://schemas.microsoft.com/office/word/2018/wordml/cex" xmlns:w16cid="http://schemas.microsoft.com/office/word/2016/wordml/cid" xmlns:w16="http://schemas.microsoft.com/office/word/2018/wordml" xmlns:w16sdtdh="http://schemas.microsoft.com/office/word/2020/wordml/sdtdatahash" xmlns:w16se="http://schemas.microsoft.com/office/word/2015/wordml/symex" xmlns:wpg="http://schemas.microsoft.com/office/word/2010/wordprocessingGroup" xmlns:wpi="http://schemas.microsoft.com/office/word/2010/wordprocessingInk" xmlns:wne="http://schemas.microsoft.com/office/word/2006/wordml" xmlns:wps="http://schemas.microsoft.com/office/word/2010/wordprocessingShape" mc:Ignorable="w14 w15 w16se w16cid w16 w16cex w16sdtdh wp14">
+<w:ftr xmlns:wpc="http://schemas.microsoft.com/office/word/2010/wordprocessingCanvas" xmlns:cx="http://schemas.microsoft.com/office/drawing/2014/chartex" xmlns:cx1="http://schemas.microsoft.com/office/drawing/2015/9/8/chartex" xmlns:cx2="http://schemas.microsoft.com/office/drawing/2015/10/21/chartex" xmlns:cx3="http://schemas.microsoft.com/office/drawing/2016/5/9/chartex" xmlns:cx4="http://schemas.microsoft.com/office/drawing/2016/5/10/chartex" xmlns:cx5="http://schemas.microsoft.com/office/drawing/2016/5/11/chartex" xmlns:cx6="http://schemas.microsoft.com/office/drawing/2016/5/12/chartex" xmlns:cx7="http://schemas.microsoft.com/office/drawing/2016/5/13/chartex" xmlns:cx8="http://schemas.microsoft.com/office/drawing/2016/5/14/chartex" xmlns:mc="http://schemas.openxmlformats.org/markup-compatibility/2006" xmlns:aink="http://schemas.microsoft.com/office/drawing/2016/ink" xmlns:am3d="http://schemas.microsoft.com/office/drawing/2017/model3d" xmlns:o="urn:schemas-microsoft-com:office:office" xmlns:oel="http://schemas.microsoft.com/office/2019/extlst" xmlns:r="http://schemas.openxmlformats.org/officeDocument/2006/relationships" xmlns:m="http://schemas.openxmlformats.org/officeDocument/2006/math" xmlns:v="urn:schemas-microsoft-com:vml" xmlns:wp14="http://schemas.microsoft.com/office/word/2010/wordprocessingDrawing" xmlns:wp="http://schemas.openxmlformats.org/drawingml/2006/wordprocessingDrawing" xmlns:w10="urn:schemas-microsoft-com:office:word" xmlns:w="http://schemas.openxmlformats.org/wordprocessingml/2006/main" xmlns:w14="http://schemas.microsoft.com/office/word/2010/wordml" xmlns:w15="http://schemas.microsoft.com/office/word/2012/wordml" xmlns:w16cex="http://schemas.microsoft.com/office/word/2018/wordml/cex" xmlns:w16cid="http://schemas.microsoft.com/office/word/2016/wordml/cid" xmlns:w16="http://schemas.microsoft.com/office/word/2018/wordml" xmlns:w16sdtdh="http://schemas.microsoft.com/office/word/2020/wordml/sdtdatahash" xmlns:w16se="http://schemas.microsoft.com/office/word/2015/wordml/symex" xmlns:wpg="http://schemas.microsoft.com/office/word/2010/wordprocessingGroup" xmlns:wpi="http://schemas.microsoft.com/office/word/2010/wordprocessingInk" xmlns:wne="http://schemas.microsoft.com/office/word/2006/wordml" xmlns:wps="http://schemas.microsoft.com/office/word/2010/wordprocessingShape" mc:Ignorable="w14 w15 w16se w16cid w16 w16cex w16sdtdh wp14">
   <w:sdt>
     <w:sdtPr>
       <w:rPr>
@@ -3245,7 +3703,7 @@
 </file>
 
 <file path=word/footer2.xml><?xml version="1.0" encoding="utf-8"?>
-<w:ftr xmlns:wpc="http://schemas.microsoft.com/office/word/2010/wordprocessingCanvas" xmlns:cx="http://schemas.microsoft.com/office/drawing/2014/chartex" xmlns:cx1="http://schemas.microsoft.com/office/drawing/2015/9/8/chartex" xmlns:cx2="http://schemas.microsoft.com/office/drawing/2015/10/21/chartex" xmlns:cx3="http://schemas.microsoft.com/office/drawing/2016/5/9/chartex" xmlns:cx4="http://schemas.microsoft.com/office/drawing/2016/5/10/chartex" xmlns:cx5="http://schemas.microsoft.com/office/drawing/2016/5/11/chartex" xmlns:cx6="http://schemas.microsoft.com/office/drawing/2016/5/12/chartex" xmlns:cx7="http://schemas.microsoft.com/office/drawing/2016/5/13/chartex" xmlns:cx8="http://schemas.microsoft.com/office/drawing/2016/5/14/chartex" xmlns:mc="http://schemas.openxmlformats.org/markup-compatibility/2006" xmlns:aink="http://schemas.microsoft.com/office/drawing/2016/ink" xmlns:am3d="http://schemas.microsoft.com/office/drawing/2017/model3d" xmlns:o="urn:schemas-microsoft-com:office:office" xmlns:r="http://schemas.openxmlformats.org/officeDocument/2006/relationships" xmlns:m="http://schemas.openxmlformats.org/officeDocument/2006/math" xmlns:v="urn:schemas-microsoft-com:vml" xmlns:wp14="http://schemas.microsoft.com/office/word/2010/wordprocessingDrawing" xmlns:wp="http://schemas.openxmlformats.org/drawingml/2006/wordprocessingDrawing" xmlns:w10="urn:schemas-microsoft-com:office:word" xmlns:w="http://schemas.openxmlformats.org/wordprocessingml/2006/main" xmlns:w14="http://schemas.microsoft.com/office/word/2010/wordml" xmlns:w15="http://schemas.microsoft.com/office/word/2012/wordml" xmlns:w16cex="http://schemas.microsoft.com/office/word/2018/wordml/cex" xmlns:w16cid="http://schemas.microsoft.com/office/word/2016/wordml/cid" xmlns:w16="http://schemas.microsoft.com/office/word/2018/wordml" xmlns:w16sdtdh="http://schemas.microsoft.com/office/word/2020/wordml/sdtdatahash" xmlns:w16se="http://schemas.microsoft.com/office/word/2015/wordml/symex" xmlns:wpg="http://schemas.microsoft.com/office/word/2010/wordprocessingGroup" xmlns:wpi="http://schemas.microsoft.com/office/word/2010/wordprocessingInk" xmlns:wne="http://schemas.microsoft.com/office/word/2006/wordml" xmlns:wps="http://schemas.microsoft.com/office/word/2010/wordprocessingShape" mc:Ignorable="w14 w15 w16se w16cid w16 w16cex w16sdtdh wp14">
+<w:ftr xmlns:wpc="http://schemas.microsoft.com/office/word/2010/wordprocessingCanvas" xmlns:cx="http://schemas.microsoft.com/office/drawing/2014/chartex" xmlns:cx1="http://schemas.microsoft.com/office/drawing/2015/9/8/chartex" xmlns:cx2="http://schemas.microsoft.com/office/drawing/2015/10/21/chartex" xmlns:cx3="http://schemas.microsoft.com/office/drawing/2016/5/9/chartex" xmlns:cx4="http://schemas.microsoft.com/office/drawing/2016/5/10/chartex" xmlns:cx5="http://schemas.microsoft.com/office/drawing/2016/5/11/chartex" xmlns:cx6="http://schemas.microsoft.com/office/drawing/2016/5/12/chartex" xmlns:cx7="http://schemas.microsoft.com/office/drawing/2016/5/13/chartex" xmlns:cx8="http://schemas.microsoft.com/office/drawing/2016/5/14/chartex" xmlns:mc="http://schemas.openxmlformats.org/markup-compatibility/2006" xmlns:aink="http://schemas.microsoft.com/office/drawing/2016/ink" xmlns:am3d="http://schemas.microsoft.com/office/drawing/2017/model3d" xmlns:o="urn:schemas-microsoft-com:office:office" xmlns:oel="http://schemas.microsoft.com/office/2019/extlst" xmlns:r="http://schemas.openxmlformats.org/officeDocument/2006/relationships" xmlns:m="http://schemas.openxmlformats.org/officeDocument/2006/math" xmlns:v="urn:schemas-microsoft-com:vml" xmlns:wp14="http://schemas.microsoft.com/office/word/2010/wordprocessingDrawing" xmlns:wp="http://schemas.openxmlformats.org/drawingml/2006/wordprocessingDrawing" xmlns:w10="urn:schemas-microsoft-com:office:word" xmlns:w="http://schemas.openxmlformats.org/wordprocessingml/2006/main" xmlns:w14="http://schemas.microsoft.com/office/word/2010/wordml" xmlns:w15="http://schemas.microsoft.com/office/word/2012/wordml" xmlns:w16cex="http://schemas.microsoft.com/office/word/2018/wordml/cex" xmlns:w16cid="http://schemas.microsoft.com/office/word/2016/wordml/cid" xmlns:w16="http://schemas.microsoft.com/office/word/2018/wordml" xmlns:w16sdtdh="http://schemas.microsoft.com/office/word/2020/wordml/sdtdatahash" xmlns:w16se="http://schemas.microsoft.com/office/word/2015/wordml/symex" xmlns:wpg="http://schemas.microsoft.com/office/word/2010/wordprocessingGroup" xmlns:wpi="http://schemas.microsoft.com/office/word/2010/wordprocessingInk" xmlns:wne="http://schemas.microsoft.com/office/word/2006/wordml" xmlns:wps="http://schemas.microsoft.com/office/word/2010/wordprocessingShape" mc:Ignorable="w14 w15 w16se w16cid w16 w16cex w16sdtdh wp14">
   <w:sdt>
     <w:sdtPr>
       <w:rPr>
@@ -3356,7 +3814,7 @@
 </file>
 
 <file path=word/footnotes.xml><?xml version="1.0" encoding="utf-8"?>
-<w:footnotes xmlns:wpc="http://schemas.microsoft.com/office/word/2010/wordprocessingCanvas" xmlns:cx="http://schemas.microsoft.com/office/drawing/2014/chartex" xmlns:cx1="http://schemas.microsoft.com/office/drawing/2015/9/8/chartex" xmlns:cx2="http://schemas.microsoft.com/office/drawing/2015/10/21/chartex" xmlns:cx3="http://schemas.microsoft.com/office/drawing/2016/5/9/chartex" xmlns:cx4="http://schemas.microsoft.com/office/drawing/2016/5/10/chartex" xmlns:cx5="http://schemas.microsoft.com/office/drawing/2016/5/11/chartex" xmlns:cx6="http://schemas.microsoft.com/office/drawing/2016/5/12/chartex" xmlns:cx7="http://schemas.microsoft.com/office/drawing/2016/5/13/chartex" xmlns:cx8="http://schemas.microsoft.com/office/drawing/2016/5/14/chartex" xmlns:mc="http://schemas.openxmlformats.org/markup-compatibility/2006" xmlns:aink="http://schemas.microsoft.com/office/drawing/2016/ink" xmlns:am3d="http://schemas.microsoft.com/office/drawing/2017/model3d" xmlns:o="urn:schemas-microsoft-com:office:office" xmlns:r="http://schemas.openxmlformats.org/officeDocument/2006/relationships" xmlns:m="http://schemas.openxmlformats.org/officeDocument/2006/math" xmlns:v="urn:schemas-microsoft-com:vml" xmlns:wp14="http://schemas.microsoft.com/office/word/2010/wordprocessingDrawing" xmlns:wp="http://schemas.openxmlformats.org/drawingml/2006/wordprocessingDrawing" xmlns:w10="urn:schemas-microsoft-com:office:word" xmlns:w="http://schemas.openxmlformats.org/wordprocessingml/2006/main" xmlns:w14="http://schemas.microsoft.com/office/word/2010/wordml" xmlns:w15="http://schemas.microsoft.com/office/word/2012/wordml" xmlns:w16cex="http://schemas.microsoft.com/office/word/2018/wordml/cex" xmlns:w16cid="http://schemas.microsoft.com/office/word/2016/wordml/cid" xmlns:w16="http://schemas.microsoft.com/office/word/2018/wordml" xmlns:w16sdtdh="http://schemas.microsoft.com/office/word/2020/wordml/sdtdatahash" xmlns:w16se="http://schemas.microsoft.com/office/word/2015/wordml/symex" xmlns:wpg="http://schemas.microsoft.com/office/word/2010/wordprocessingGroup" xmlns:wpi="http://schemas.microsoft.com/office/word/2010/wordprocessingInk" xmlns:wne="http://schemas.microsoft.com/office/word/2006/wordml" xmlns:wps="http://schemas.microsoft.com/office/word/2010/wordprocessingShape" mc:Ignorable="w14 w15 w16se w16cid w16 w16cex w16sdtdh wp14">
+<w:footnotes xmlns:wpc="http://schemas.microsoft.com/office/word/2010/wordprocessingCanvas" xmlns:cx="http://schemas.microsoft.com/office/drawing/2014/chartex" xmlns:cx1="http://schemas.microsoft.com/office/drawing/2015/9/8/chartex" xmlns:cx2="http://schemas.microsoft.com/office/drawing/2015/10/21/chartex" xmlns:cx3="http://schemas.microsoft.com/office/drawing/2016/5/9/chartex" xmlns:cx4="http://schemas.microsoft.com/office/drawing/2016/5/10/chartex" xmlns:cx5="http://schemas.microsoft.com/office/drawing/2016/5/11/chartex" xmlns:cx6="http://schemas.microsoft.com/office/drawing/2016/5/12/chartex" xmlns:cx7="http://schemas.microsoft.com/office/drawing/2016/5/13/chartex" xmlns:cx8="http://schemas.microsoft.com/office/drawing/2016/5/14/chartex" xmlns:mc="http://schemas.openxmlformats.org/markup-compatibility/2006" xmlns:aink="http://schemas.microsoft.com/office/drawing/2016/ink" xmlns:am3d="http://schemas.microsoft.com/office/drawing/2017/model3d" xmlns:o="urn:schemas-microsoft-com:office:office" xmlns:oel="http://schemas.microsoft.com/office/2019/extlst" xmlns:r="http://schemas.openxmlformats.org/officeDocument/2006/relationships" xmlns:m="http://schemas.openxmlformats.org/officeDocument/2006/math" xmlns:v="urn:schemas-microsoft-com:vml" xmlns:wp14="http://schemas.microsoft.com/office/word/2010/wordprocessingDrawing" xmlns:wp="http://schemas.openxmlformats.org/drawingml/2006/wordprocessingDrawing" xmlns:w10="urn:schemas-microsoft-com:office:word" xmlns:w="http://schemas.openxmlformats.org/wordprocessingml/2006/main" xmlns:w14="http://schemas.microsoft.com/office/word/2010/wordml" xmlns:w15="http://schemas.microsoft.com/office/word/2012/wordml" xmlns:w16cex="http://schemas.microsoft.com/office/word/2018/wordml/cex" xmlns:w16cid="http://schemas.microsoft.com/office/word/2016/wordml/cid" xmlns:w16="http://schemas.microsoft.com/office/word/2018/wordml" xmlns:w16sdtdh="http://schemas.microsoft.com/office/word/2020/wordml/sdtdatahash" xmlns:w16se="http://schemas.microsoft.com/office/word/2015/wordml/symex" xmlns:wpg="http://schemas.microsoft.com/office/word/2010/wordprocessingGroup" xmlns:wpi="http://schemas.microsoft.com/office/word/2010/wordprocessingInk" xmlns:wne="http://schemas.microsoft.com/office/word/2006/wordml" xmlns:wps="http://schemas.microsoft.com/office/word/2010/wordprocessingShape" mc:Ignorable="w14 w15 w16se w16cid w16 w16cex w16sdtdh wp14">
   <w:footnote w:type="separator" w:id="-1">
     <w:p>
       <w:r>
@@ -3375,7 +3833,7 @@
 </file>
 
 <file path=word/numbering.xml><?xml version="1.0" encoding="utf-8"?>
-<w:numbering xmlns:wpc="http://schemas.microsoft.com/office/word/2010/wordprocessingCanvas" xmlns:cx="http://schemas.microsoft.com/office/drawing/2014/chartex" xmlns:cx1="http://schemas.microsoft.com/office/drawing/2015/9/8/chartex" xmlns:cx2="http://schemas.microsoft.com/office/drawing/2015/10/21/chartex" xmlns:cx3="http://schemas.microsoft.com/office/drawing/2016/5/9/chartex" xmlns:cx4="http://schemas.microsoft.com/office/drawing/2016/5/10/chartex" xmlns:cx5="http://schemas.microsoft.com/office/drawing/2016/5/11/chartex" xmlns:cx6="http://schemas.microsoft.com/office/drawing/2016/5/12/chartex" xmlns:cx7="http://schemas.microsoft.com/office/drawing/2016/5/13/chartex" xmlns:cx8="http://schemas.microsoft.com/office/drawing/2016/5/14/chartex" xmlns:mc="http://schemas.openxmlformats.org/markup-compatibility/2006" xmlns:aink="http://schemas.microsoft.com/office/drawing/2016/ink" xmlns:am3d="http://schemas.microsoft.com/office/drawing/2017/model3d" xmlns:o="urn:schemas-microsoft-com:office:office" xmlns:r="http://schemas.openxmlformats.org/officeDocument/2006/relationships" xmlns:m="http://schemas.openxmlformats.org/officeDocument/2006/math" xmlns:v="urn:schemas-microsoft-com:vml" xmlns:wp14="http://schemas.microsoft.com/office/word/2010/wordprocessingDrawing" xmlns:wp="http://schemas.openxmlformats.org/drawingml/2006/wordprocessingDrawing" xmlns:w10="urn:schemas-microsoft-com:office:word" xmlns:w="http://schemas.openxmlformats.org/wordprocessingml/2006/main" xmlns:w14="http://schemas.microsoft.com/office/word/2010/wordml" xmlns:w15="http://schemas.microsoft.com/office/word/2012/wordml" xmlns:w16cex="http://schemas.microsoft.com/office/word/2018/wordml/cex" xmlns:w16cid="http://schemas.microsoft.com/office/word/2016/wordml/cid" xmlns:w16="http://schemas.microsoft.com/office/word/2018/wordml" xmlns:w16sdtdh="http://schemas.microsoft.com/office/word/2020/wordml/sdtdatahash" xmlns:w16se="http://schemas.microsoft.com/office/word/2015/wordml/symex" xmlns:wpg="http://schemas.microsoft.com/office/word/2010/wordprocessingGroup" xmlns:wpi="http://schemas.microsoft.com/office/word/2010/wordprocessingInk" xmlns:wne="http://schemas.microsoft.com/office/word/2006/wordml" xmlns:wps="http://schemas.microsoft.com/office/word/2010/wordprocessingShape" mc:Ignorable="w14 w15 w16se w16cid w16 w16cex w16sdtdh wp14">
+<w:numbering xmlns:wpc="http://schemas.microsoft.com/office/word/2010/wordprocessingCanvas" xmlns:cx="http://schemas.microsoft.com/office/drawing/2014/chartex" xmlns:cx1="http://schemas.microsoft.com/office/drawing/2015/9/8/chartex" xmlns:cx2="http://schemas.microsoft.com/office/drawing/2015/10/21/chartex" xmlns:cx3="http://schemas.microsoft.com/office/drawing/2016/5/9/chartex" xmlns:cx4="http://schemas.microsoft.com/office/drawing/2016/5/10/chartex" xmlns:cx5="http://schemas.microsoft.com/office/drawing/2016/5/11/chartex" xmlns:cx6="http://schemas.microsoft.com/office/drawing/2016/5/12/chartex" xmlns:cx7="http://schemas.microsoft.com/office/drawing/2016/5/13/chartex" xmlns:cx8="http://schemas.microsoft.com/office/drawing/2016/5/14/chartex" xmlns:mc="http://schemas.openxmlformats.org/markup-compatibility/2006" xmlns:aink="http://schemas.microsoft.com/office/drawing/2016/ink" xmlns:am3d="http://schemas.microsoft.com/office/drawing/2017/model3d" xmlns:o="urn:schemas-microsoft-com:office:office" xmlns:oel="http://schemas.microsoft.com/office/2019/extlst" xmlns:r="http://schemas.openxmlformats.org/officeDocument/2006/relationships" xmlns:m="http://schemas.openxmlformats.org/officeDocument/2006/math" xmlns:v="urn:schemas-microsoft-com:vml" xmlns:wp14="http://schemas.microsoft.com/office/word/2010/wordprocessingDrawing" xmlns:wp="http://schemas.openxmlformats.org/drawingml/2006/wordprocessingDrawing" xmlns:w10="urn:schemas-microsoft-com:office:word" xmlns:w="http://schemas.openxmlformats.org/wordprocessingml/2006/main" xmlns:w14="http://schemas.microsoft.com/office/word/2010/wordml" xmlns:w15="http://schemas.microsoft.com/office/word/2012/wordml" xmlns:w16cex="http://schemas.microsoft.com/office/word/2018/wordml/cex" xmlns:w16cid="http://schemas.microsoft.com/office/word/2016/wordml/cid" xmlns:w16="http://schemas.microsoft.com/office/word/2018/wordml" xmlns:w16sdtdh="http://schemas.microsoft.com/office/word/2020/wordml/sdtdatahash" xmlns:w16se="http://schemas.microsoft.com/office/word/2015/wordml/symex" xmlns:wpg="http://schemas.microsoft.com/office/word/2010/wordprocessingGroup" xmlns:wpi="http://schemas.microsoft.com/office/word/2010/wordprocessingInk" xmlns:wne="http://schemas.microsoft.com/office/word/2006/wordml" xmlns:wps="http://schemas.microsoft.com/office/word/2010/wordprocessingShape" mc:Ignorable="w14 w15 w16se w16cid w16 w16cex w16sdtdh wp14">
   <w:abstractNum w:abstractNumId="0" w15:restartNumberingAfterBreak="0">
     <w:nsid w:val="06B62C1A"/>
     <w:multiLevelType w:val="multilevel"/>
@@ -6029,21 +6487,21 @@
 </file>
 
 <file path=customXml/item1.xml><?xml version="1.0" encoding="utf-8"?>
+<?mso-contentType ?>
+<FormTemplates xmlns="http://schemas.microsoft.com/sharepoint/v3/contenttype/forms">
+  <Display>DocumentLibraryForm</Display>
+  <Edit>DocumentLibraryForm</Edit>
+  <New>DocumentLibraryForm</New>
+</FormTemplates>
+</file>
+
+<file path=customXml/item2.xml><?xml version="1.0" encoding="utf-8"?>
 <p:properties xmlns:p="http://schemas.microsoft.com/office/2006/metadata/properties" xmlns:xsi="http://www.w3.org/2001/XMLSchema-instance" xmlns:pc="http://schemas.microsoft.com/office/infopath/2007/PartnerControls">
   <documentManagement>
     <Status xmlns="71af3243-3dd4-4a8d-8c0d-dd76da1f02a5">Not started</Status>
     <MediaServiceKeyPoints xmlns="71af3243-3dd4-4a8d-8c0d-dd76da1f02a5" xsi:nil="true"/>
   </documentManagement>
 </p:properties>
-</file>
-
-<file path=customXml/item2.xml><?xml version="1.0" encoding="utf-8"?>
-<?mso-contentType ?>
-<FormTemplates xmlns="http://schemas.microsoft.com/sharepoint/v3/contenttype/forms">
-  <Display>DocumentLibraryForm</Display>
-  <Edit>DocumentLibraryForm</Edit>
-  <New>DocumentLibraryForm</New>
-</FormTemplates>
 </file>
 
 <file path=customXml/item3.xml><?xml version="1.0" encoding="utf-8"?>
@@ -6268,19 +6726,19 @@
 </file>
 
 <file path=customXml/itemProps1.xml><?xml version="1.0" encoding="utf-8"?>
+<ds:datastoreItem xmlns:ds="http://schemas.openxmlformats.org/officeDocument/2006/customXml" ds:itemID="{EF425F07-5221-4468-81DD-0F0C28E7FD98}">
+  <ds:schemaRefs>
+    <ds:schemaRef ds:uri="http://schemas.microsoft.com/sharepoint/v3/contenttype/forms"/>
+  </ds:schemaRefs>
+</ds:datastoreItem>
+</file>
+
+<file path=customXml/itemProps2.xml><?xml version="1.0" encoding="utf-8"?>
 <ds:datastoreItem xmlns:ds="http://schemas.openxmlformats.org/officeDocument/2006/customXml" ds:itemID="{57798B56-5215-4AD8-847F-8A1F1C10FD6F}">
   <ds:schemaRefs>
     <ds:schemaRef ds:uri="http://schemas.microsoft.com/office/2006/metadata/properties"/>
     <ds:schemaRef ds:uri="http://schemas.microsoft.com/office/infopath/2007/PartnerControls"/>
     <ds:schemaRef ds:uri="71af3243-3dd4-4a8d-8c0d-dd76da1f02a5"/>
-  </ds:schemaRefs>
-</ds:datastoreItem>
-</file>
-
-<file path=customXml/itemProps2.xml><?xml version="1.0" encoding="utf-8"?>
-<ds:datastoreItem xmlns:ds="http://schemas.openxmlformats.org/officeDocument/2006/customXml" ds:itemID="{EF425F07-5221-4468-81DD-0F0C28E7FD98}">
-  <ds:schemaRefs>
-    <ds:schemaRef ds:uri="http://schemas.microsoft.com/sharepoint/v3/contenttype/forms"/>
   </ds:schemaRefs>
 </ds:datastoreItem>
 </file>

</xml_diff>